<commit_message>
Añadido materiales y metodos, y mas
Añadido datos de clorofila y ligeras modificaciones en el script inicial de R.
</commit_message>
<xml_diff>
--- a/Memoria/TFM_Alberto Coll.docx
+++ b/Memoria/TFM_Alberto Coll.docx
@@ -1,6 +1,6 @@
 
 <file path=word/document.xml><?xml version="1.0" encoding="utf-8"?>
-<w:document xmlns:wpc="http://schemas.microsoft.com/office/word/2010/wordprocessingCanvas" xmlns:cx="http://schemas.microsoft.com/office/drawing/2014/chartex" xmlns:cx1="http://schemas.microsoft.com/office/drawing/2015/9/8/chartex" xmlns:cx2="http://schemas.microsoft.com/office/drawing/2015/10/21/chartex" xmlns:cx3="http://schemas.microsoft.com/office/drawing/2016/5/9/chartex" xmlns:cx4="http://schemas.microsoft.com/office/drawing/2016/5/10/chartex" xmlns:cx5="http://schemas.microsoft.com/office/drawing/2016/5/11/chartex" xmlns:cx6="http://schemas.microsoft.com/office/drawing/2016/5/12/chartex" xmlns:cx7="http://schemas.microsoft.com/office/drawing/2016/5/13/chartex" xmlns:cx8="http://schemas.microsoft.com/office/drawing/2016/5/14/chartex" xmlns:mc="http://schemas.openxmlformats.org/markup-compatibility/2006" xmlns:aink="http://schemas.microsoft.com/office/drawing/2016/ink" xmlns:am3d="http://schemas.microsoft.com/office/drawing/2017/model3d" xmlns:o="urn:schemas-microsoft-com:office:office" xmlns:oel="http://schemas.microsoft.com/office/2019/extlst" xmlns:r="http://schemas.openxmlformats.org/officeDocument/2006/relationships" xmlns:m="http://schemas.openxmlformats.org/officeDocument/2006/math" xmlns:v="urn:schemas-microsoft-com:vml" xmlns:wp14="http://schemas.microsoft.com/office/word/2010/wordprocessingDrawing" xmlns:wp="http://schemas.openxmlformats.org/drawingml/2006/wordprocessingDrawing" xmlns:w10="urn:schemas-microsoft-com:office:word" xmlns:w="http://schemas.openxmlformats.org/wordprocessingml/2006/main" xmlns:w14="http://schemas.microsoft.com/office/word/2010/wordml" xmlns:w15="http://schemas.microsoft.com/office/word/2012/wordml" xmlns:w16cex="http://schemas.microsoft.com/office/word/2018/wordml/cex" xmlns:w16cid="http://schemas.microsoft.com/office/word/2016/wordml/cid" xmlns:w16="http://schemas.microsoft.com/office/word/2018/wordml" xmlns:w16du="http://schemas.microsoft.com/office/word/2023/wordml/word16du" xmlns:w16sdtdh="http://schemas.microsoft.com/office/word/2020/wordml/sdtdatahash" xmlns:w16se="http://schemas.microsoft.com/office/word/2015/wordml/symex" xmlns:wpg="http://schemas.microsoft.com/office/word/2010/wordprocessingGroup" xmlns:wpi="http://schemas.microsoft.com/office/word/2010/wordprocessingInk" xmlns:wne="http://schemas.microsoft.com/office/word/2006/wordml" xmlns:wps="http://schemas.microsoft.com/office/word/2010/wordprocessingShape" mc:Ignorable="w14 w15 w16se w16cid w16 w16cex w16sdtdh wp14">
+<w:document xmlns:wpc="http://schemas.microsoft.com/office/word/2010/wordprocessingCanvas" xmlns:cx="http://schemas.microsoft.com/office/drawing/2014/chartex" xmlns:cx1="http://schemas.microsoft.com/office/drawing/2015/9/8/chartex" xmlns:cx2="http://schemas.microsoft.com/office/drawing/2015/10/21/chartex" xmlns:cx3="http://schemas.microsoft.com/office/drawing/2016/5/9/chartex" xmlns:cx4="http://schemas.microsoft.com/office/drawing/2016/5/10/chartex" xmlns:cx5="http://schemas.microsoft.com/office/drawing/2016/5/11/chartex" xmlns:cx6="http://schemas.microsoft.com/office/drawing/2016/5/12/chartex" xmlns:cx7="http://schemas.microsoft.com/office/drawing/2016/5/13/chartex" xmlns:cx8="http://schemas.microsoft.com/office/drawing/2016/5/14/chartex" xmlns:mc="http://schemas.openxmlformats.org/markup-compatibility/2006" xmlns:aink="http://schemas.microsoft.com/office/drawing/2016/ink" xmlns:am3d="http://schemas.microsoft.com/office/drawing/2017/model3d" xmlns:o="urn:schemas-microsoft-com:office:office" xmlns:r="http://schemas.openxmlformats.org/officeDocument/2006/relationships" xmlns:m="http://schemas.openxmlformats.org/officeDocument/2006/math" xmlns:v="urn:schemas-microsoft-com:vml" xmlns:wp14="http://schemas.microsoft.com/office/word/2010/wordprocessingDrawing" xmlns:wp="http://schemas.openxmlformats.org/drawingml/2006/wordprocessingDrawing" xmlns:w10="urn:schemas-microsoft-com:office:word" xmlns:w="http://schemas.openxmlformats.org/wordprocessingml/2006/main" xmlns:w14="http://schemas.microsoft.com/office/word/2010/wordml" xmlns:w15="http://schemas.microsoft.com/office/word/2012/wordml" xmlns:w16cid="http://schemas.microsoft.com/office/word/2016/wordml/cid" xmlns:w16se="http://schemas.microsoft.com/office/word/2015/wordml/symex" xmlns:wpg="http://schemas.microsoft.com/office/word/2010/wordprocessingGroup" xmlns:wpi="http://schemas.microsoft.com/office/word/2010/wordprocessingInk" xmlns:wne="http://schemas.microsoft.com/office/word/2006/wordml" xmlns:wps="http://schemas.microsoft.com/office/word/2010/wordprocessingShape" mc:Ignorable="w14 w15 w16se w16cid wp14">
   <w:body>
     <w:p>
       <w:pPr>
@@ -119,13 +119,23 @@
           <w:rFonts w:ascii="Times New Roman" w:hAnsi="Times New Roman" w:cs="Times New Roman"/>
         </w:rPr>
       </w:pPr>
+      <w:proofErr w:type="spellStart"/>
       <w:r>
         <w:rPr>
           <w:rFonts w:ascii="Times New Roman" w:hAnsi="Times New Roman" w:cs="Times New Roman"/>
           <w:i/>
           <w:iCs/>
         </w:rPr>
-        <w:t xml:space="preserve">Anemonia </w:t>
+        <w:t>Anemonia</w:t>
+      </w:r>
+      <w:proofErr w:type="spellEnd"/>
+      <w:r>
+        <w:rPr>
+          <w:rFonts w:ascii="Times New Roman" w:hAnsi="Times New Roman" w:cs="Times New Roman"/>
+          <w:i/>
+          <w:iCs/>
+        </w:rPr>
+        <w:t xml:space="preserve"> </w:t>
       </w:r>
       <w:proofErr w:type="spellStart"/>
       <w:r>
@@ -965,6 +975,7 @@
             <w:docPart w:val="DefaultPlaceholder_-1854013440"/>
           </w:placeholder>
         </w:sdtPr>
+        <w:sdtEndPr/>
         <w:sdtContent>
           <w:r>
             <w:rPr>
@@ -1376,6 +1387,7 @@
         </w:rPr>
         <w:t xml:space="preserve">1.2. </w:t>
       </w:r>
+      <w:proofErr w:type="spellStart"/>
       <w:r>
         <w:rPr>
           <w:b/>
@@ -1394,9 +1406,9 @@
           <w:sz w:val="24"/>
           <w:szCs w:val="22"/>
         </w:rPr>
-        <w:t xml:space="preserve">monia </w:t>
-      </w:r>
-      <w:proofErr w:type="spellStart"/>
+        <w:t>monia</w:t>
+      </w:r>
+      <w:proofErr w:type="spellEnd"/>
       <w:r>
         <w:rPr>
           <w:b/>
@@ -1406,6 +1418,18 @@
           <w:sz w:val="24"/>
           <w:szCs w:val="22"/>
         </w:rPr>
+        <w:t xml:space="preserve"> </w:t>
+      </w:r>
+      <w:proofErr w:type="spellStart"/>
+      <w:r>
+        <w:rPr>
+          <w:b/>
+          <w:bCs/>
+          <w:i/>
+          <w:iCs/>
+          <w:sz w:val="24"/>
+          <w:szCs w:val="22"/>
+        </w:rPr>
         <w:t>sulcata</w:t>
       </w:r>
       <w:proofErr w:type="spellEnd"/>
@@ -1436,12 +1460,21 @@
       <w:r>
         <w:t>(</w:t>
       </w:r>
+      <w:proofErr w:type="spellStart"/>
       <w:r>
         <w:rPr>
           <w:i/>
           <w:iCs/>
         </w:rPr>
-        <w:t xml:space="preserve">Anemonia </w:t>
+        <w:t>Anemonia</w:t>
+      </w:r>
+      <w:proofErr w:type="spellEnd"/>
+      <w:r>
+        <w:rPr>
+          <w:i/>
+          <w:iCs/>
+        </w:rPr>
+        <w:t xml:space="preserve"> </w:t>
       </w:r>
       <w:proofErr w:type="spellStart"/>
       <w:r>
@@ -1520,6 +1553,7 @@
             <w:docPart w:val="85F7ACA477EB4A6D9EC7961AD096BF20"/>
           </w:placeholder>
         </w:sdtPr>
+        <w:sdtEndPr/>
         <w:sdtContent>
           <w:r>
             <w:rPr>
@@ -1596,8 +1630,13 @@
       </w:r>
       <w:r>
         <w:lastRenderedPageBreak/>
-        <w:t>gastrodermis), conectadas por una matriz extracelular intermedia: la mesoglea</w:t>
-      </w:r>
+        <w:t xml:space="preserve">gastrodermis), conectadas por una matriz extracelular intermedia: la </w:t>
+      </w:r>
+      <w:proofErr w:type="spellStart"/>
+      <w:r>
+        <w:t>mesoglea</w:t>
+      </w:r>
+      <w:proofErr w:type="spellEnd"/>
       <w:r>
         <w:t xml:space="preserve"> </w:t>
       </w:r>
@@ -1612,6 +1651,7 @@
             <w:docPart w:val="6AE99D426C3B4A2C85C86969810A63BE"/>
           </w:placeholder>
         </w:sdtPr>
+        <w:sdtEndPr/>
         <w:sdtContent>
           <w:r>
             <w:rPr>
@@ -1740,9 +1780,11 @@
       <w:r>
         <w:t xml:space="preserve">que alojan en su </w:t>
       </w:r>
+      <w:proofErr w:type="spellStart"/>
       <w:r>
         <w:t>gastrodermis</w:t>
       </w:r>
+      <w:proofErr w:type="spellEnd"/>
       <w:r>
         <w:t xml:space="preserve"> </w:t>
       </w:r>
@@ -1758,6 +1800,7 @@
             <w:docPart w:val="DefaultPlaceholder_-1854013440"/>
           </w:placeholder>
         </w:sdtPr>
+        <w:sdtEndPr/>
         <w:sdtContent>
           <w:r>
             <w:rPr>
@@ -1802,6 +1845,7 @@
             <w:docPart w:val="DefaultPlaceholder_-1854013440"/>
           </w:placeholder>
         </w:sdtPr>
+        <w:sdtEndPr/>
         <w:sdtContent>
           <w:r>
             <w:rPr>
@@ -2209,6 +2253,7 @@
             <w:docPart w:val="DefaultPlaceholder_-1854013440"/>
           </w:placeholder>
         </w:sdtPr>
+        <w:sdtEndPr/>
         <w:sdtContent>
           <w:r>
             <w:rPr>
@@ -2277,6 +2322,7 @@
             <w:docPart w:val="DefaultPlaceholder_-1854013440"/>
           </w:placeholder>
         </w:sdtPr>
+        <w:sdtEndPr/>
         <w:sdtContent>
           <w:r>
             <w:rPr>
@@ -2455,6 +2501,7 @@
             <w:docPart w:val="DefaultPlaceholder_-1854013440"/>
           </w:placeholder>
         </w:sdtPr>
+        <w:sdtEndPr/>
         <w:sdtContent>
           <w:r>
             <w:rPr>
@@ -2542,6 +2589,7 @@
             <w:docPart w:val="DefaultPlaceholder_-1854013440"/>
           </w:placeholder>
         </w:sdtPr>
+        <w:sdtEndPr/>
         <w:sdtContent>
           <w:r>
             <w:rPr>
@@ -2742,6 +2790,7 @@
             <w:docPart w:val="DefaultPlaceholder_-1854013440"/>
           </w:placeholder>
         </w:sdtPr>
+        <w:sdtEndPr/>
         <w:sdtContent>
           <w:r>
             <w:rPr>
@@ -3579,15 +3628,7 @@
       </w:r>
       <w:proofErr w:type="spellEnd"/>
       <w:r>
-        <w:t xml:space="preserve">, </w:t>
-      </w:r>
-      <w:proofErr w:type="spellStart"/>
-      <w:r>
-        <w:t>esta</w:t>
-      </w:r>
-      <w:proofErr w:type="spellEnd"/>
-      <w:r>
-        <w:t xml:space="preserve"> última normalmente ligada a las mitocondrias. </w:t>
+        <w:t xml:space="preserve">, esta última normalmente ligada a las mitocondrias. </w:t>
       </w:r>
       <w:r>
         <w:rPr>
@@ -3617,7 +3658,15 @@
       </w:r>
       <w:proofErr w:type="spellEnd"/>
       <w:r>
-        <w:t xml:space="preserve"> en las zooxantelas y en sus tejidos, siendo esta isoforma típica de plantas y procariotas. </w:t>
+        <w:t xml:space="preserve"> en las </w:t>
+      </w:r>
+      <w:proofErr w:type="spellStart"/>
+      <w:r>
+        <w:t>zooxantelas</w:t>
+      </w:r>
+      <w:proofErr w:type="spellEnd"/>
+      <w:r>
+        <w:t xml:space="preserve"> y en sus tejidos, siendo esta isoforma típica de plantas y procariotas. </w:t>
       </w:r>
       <w:r>
         <w:t>Las distintas isoformas de SOD en este organismo se distribuyen diferencialmente en diferentes tejidos y compartimentos celulares</w:t>
@@ -3891,7 +3940,7 @@
         </w:sdtContent>
       </w:sdt>
       <w:r>
-        <w:t>.</w:t>
+        <w:t>, pero todavía existen lagunas en el conocimiento sobre esta especie en cuanto a su metabolismo oxidativo frente a diferentes condiciones de cultivo.</w:t>
       </w:r>
     </w:p>
     <w:p>
@@ -3943,12 +3992,21 @@
       <w:r>
         <w:t xml:space="preserve"> (</w:t>
       </w:r>
+      <w:proofErr w:type="spellStart"/>
       <w:r>
         <w:rPr>
           <w:i/>
           <w:iCs/>
         </w:rPr>
-        <w:t xml:space="preserve">Anemonia </w:t>
+        <w:t>Anemonia</w:t>
+      </w:r>
+      <w:proofErr w:type="spellEnd"/>
+      <w:r>
+        <w:rPr>
+          <w:i/>
+          <w:iCs/>
+        </w:rPr>
+        <w:t xml:space="preserve"> </w:t>
       </w:r>
       <w:proofErr w:type="spellStart"/>
       <w:r>
@@ -4042,11 +4100,6 @@
     </w:p>
     <w:p>
       <w:pPr>
-        <w:pStyle w:val="PrrafoTFM"/>
-      </w:pPr>
-    </w:p>
-    <w:p>
-      <w:pPr>
         <w:pStyle w:val="ApartadoTFM"/>
         <w:numPr>
           <w:ilvl w:val="0"/>
@@ -4115,7 +4168,18 @@
       </w:r>
       <w:proofErr w:type="spellEnd"/>
       <w:r>
-        <w:t xml:space="preserve"> (Granada).</w:t>
+        <w:t xml:space="preserve"> (Granada)</w:t>
+      </w:r>
+      <w:r>
+        <w:t xml:space="preserve">. </w:t>
+      </w:r>
+      <w:proofErr w:type="gramStart"/>
+      <w:r>
+        <w:t>Los</w:t>
+      </w:r>
+      <w:proofErr w:type="gramEnd"/>
+      <w:r>
+        <w:t xml:space="preserve"> animales se estabularon distribuidos en tanques exteriores de hormigón, con cuatro tratamientos diferentes: control, penumbra, eflujo periódico de agua dulce, y cultivo multitrófico. </w:t>
       </w:r>
     </w:p>
     <w:p>
@@ -4123,7 +4187,13 @@
         <w:pStyle w:val="PrrafoTFM"/>
       </w:pPr>
       <w:r>
-        <w:t>Los animales se estabularon distribuidos en tanques exteriores de hormigón, con cuatro tratamientos diferentes: control, penumbra, eflujo periódico de agua dulce, y cultivo multitrófico. El sistema de cultivo se diseñó de manera que hubiera cinco réplicas de cada tratamiento, con un número variable de anémonas en cada réplica (generalmente 9-10 individuos). Los animales estuvieron mantenidos en cestillos flotantes, de modo que se encontraban a pocos centímetros de la superficie del agua. Todos los tanques, salvo por sus distintos tratamientos, eran idénticos en cuanto a dimensiones y sistema de filtración</w:t>
+        <w:t xml:space="preserve">El sistema de cultivo se diseñó de manera que hubiera cinco réplicas de cada tratamiento, con un número variable de anémonas en cada réplica (generalmente 9-10 individuos). </w:t>
+      </w:r>
+      <w:r>
+        <w:t>Las anémonas se mantuvieron</w:t>
+      </w:r>
+      <w:r>
+        <w:t xml:space="preserve"> en cestillos flotantes, de modo que se encontraban a pocos centímetros de la superficie del agua. Todos los tanques, salvo por sus distintos tratamientos, eran idénticos en cuanto a dimensiones y sistema de filtración</w:t>
       </w:r>
       <w:r>
         <w:t>, y la temperatura se mantuvo uniforme entre los cuatro durante todo el experimento.</w:t>
@@ -4134,29 +4204,86 @@
         <w:pStyle w:val="PrrafoTFM"/>
       </w:pPr>
       <w:r>
-        <w:t>Los animales permanecieron en los tanques durante cuatro semanas desde el inicio del experimento.</w:t>
+        <w:t>Los animales permanecieron en los tanques durante cuatro semanas desde el inicio del experimento</w:t>
+      </w:r>
+      <w:r>
+        <w:t>, hasta el muestreo. En dicho muestreo, se</w:t>
+      </w:r>
+      <w:r>
+        <w:t xml:space="preserve"> </w:t>
+      </w:r>
+      <w:r>
+        <w:t>tomó</w:t>
+      </w:r>
+      <w:r>
+        <w:t xml:space="preserve"> </w:t>
+      </w:r>
+      <w:r>
+        <w:t>un individuo</w:t>
+      </w:r>
+      <w:r>
+        <w:t xml:space="preserve"> </w:t>
+      </w:r>
+      <w:r>
+        <w:t>de</w:t>
+      </w:r>
+      <w:r>
+        <w:t xml:space="preserve"> </w:t>
+      </w:r>
+      <w:r>
+        <w:t xml:space="preserve">cada </w:t>
+      </w:r>
+      <w:r>
+        <w:t>réplica (5 por situación experimental)</w:t>
+      </w:r>
+      <w:r>
+        <w:t xml:space="preserve"> para los análisis de espectrofotometría, separando pie y tentáculo para su medición de forma separada. </w:t>
+      </w:r>
+      <w:r>
+        <w:t>Se to</w:t>
+      </w:r>
+      <w:r>
+        <w:t>maron también, en cada tratamiento, extensiones y muestras de mucus. (quitar si no procede).</w:t>
       </w:r>
     </w:p>
     <w:p>
       <w:pPr>
         <w:pStyle w:val="PrrafoTFM"/>
       </w:pPr>
+      <w:r>
+        <w:t xml:space="preserve">Por otra parte, </w:t>
+      </w:r>
+      <w:r>
+        <w:t xml:space="preserve">se escogieron </w:t>
+      </w:r>
+      <w:r>
+        <w:t xml:space="preserve">al azar </w:t>
+      </w:r>
+      <w:r>
+        <w:t>dos individuos</w:t>
+      </w:r>
+      <w:r>
+        <w:t xml:space="preserve"> de cada situación experimental para </w:t>
+      </w:r>
+      <w:r>
+        <w:t>la extracción de tejido con destino a la obtención de cortes histológicos</w:t>
+      </w:r>
+      <w:r>
+        <w:t xml:space="preserve"> e inmunohistoquímica.</w:t>
+      </w:r>
     </w:p>
     <w:p>
       <w:pPr>
         <w:pStyle w:val="PrrafoTFM"/>
-      </w:pPr>
-      <w:r>
-        <w:t>Los animales permanecieron estabulados durante cuatro semanas, y se pesaron al inicio y final del cultivo.</w:t>
-      </w:r>
-      <w:r>
-        <w:t xml:space="preserve"> </w:t>
-      </w:r>
-      <w:r>
-        <w:t>El muestreo se realizó el 1 de junio de 2023</w:t>
-      </w:r>
-      <w:r>
-        <w:t>.</w:t>
+        <w:rPr>
+          <w:b/>
+        </w:rPr>
+      </w:pPr>
+      <w:r>
+        <w:rPr>
+          <w:b/>
+        </w:rPr>
+        <w:t>1.2. Determinaciones espectrofotométricas</w:t>
       </w:r>
     </w:p>
     <w:p>
@@ -4164,37 +4291,23 @@
         <w:pStyle w:val="PrrafoTFM"/>
       </w:pPr>
       <w:r>
-        <w:t xml:space="preserve">Se </w:t>
-      </w:r>
-      <w:r>
-        <w:t>tomó</w:t>
-      </w:r>
-      <w:r>
-        <w:t xml:space="preserve"> </w:t>
-      </w:r>
-      <w:r>
-        <w:t>un individuo</w:t>
-      </w:r>
-      <w:r>
-        <w:t xml:space="preserve"> </w:t>
-      </w:r>
-      <w:r>
-        <w:t>de</w:t>
-      </w:r>
-      <w:r>
-        <w:t xml:space="preserve"> </w:t>
-      </w:r>
-      <w:r>
-        <w:t xml:space="preserve">cada </w:t>
-      </w:r>
-      <w:r>
-        <w:t>réplica (5 por situación experimental)</w:t>
-      </w:r>
-      <w:r>
-        <w:t xml:space="preserve"> para los análisis de espectrofotometría, separando pie y tentáculo para su medición de forma separada. </w:t>
-      </w:r>
-      <w:r>
-        <w:t xml:space="preserve">Una parte de los tentáculos se reservó para las determinaciones de clorofila. Se tomaron también muestras de mucus en cada tratamiento para realizar extensiones histológicas y determinaciones de enzimas en mucus. </w:t>
+        <w:t xml:space="preserve">Se procesó por separado el material correspondiente al pie del animal de los tentáculos del mismo. Para las determinaciones enzimáticas, se homogenizó en tampón Tris-HCl en proporción 1:4 usando un </w:t>
+      </w:r>
+      <w:proofErr w:type="spellStart"/>
+      <w:r>
+        <w:t>homogenizador</w:t>
+      </w:r>
+      <w:proofErr w:type="spellEnd"/>
+      <w:r>
+        <w:t xml:space="preserve"> (tal). Los </w:t>
+      </w:r>
+      <w:proofErr w:type="spellStart"/>
+      <w:r>
+        <w:t>homogenados</w:t>
+      </w:r>
+      <w:proofErr w:type="spellEnd"/>
+      <w:r>
+        <w:t xml:space="preserve"> fueron centrifugados a 3000 rpm durante 25 minutos utilizando una centrífuga X. Finalmente se recogió el sobrenadante y se reservaron alícuotas a -80 º C.</w:t>
       </w:r>
     </w:p>
     <w:p>
@@ -4202,33 +4315,27 @@
         <w:pStyle w:val="PrrafoTFM"/>
       </w:pPr>
       <w:r>
-        <w:t xml:space="preserve">Por otra parte, se muestrearon </w:t>
-      </w:r>
-      <w:r>
-        <w:t>dos individuos de cada situación experimental (escogiendo la réplica al azar) para su procesado y obtención de cortes histológicos. Finalmente, otro individuo de cada situación se</w:t>
-      </w:r>
-      <w:r>
-        <w:t xml:space="preserve"> procesó para técnicas de inmunohistoquímica.</w:t>
+        <w:t xml:space="preserve">Los individuos muestreados en nitrógeno líquido fueron utilizados para realizar distintas determinaciones relativas al estado oxidativo del animal y para las determinaciones de clorofila. Se registró la actividad de las principales enzimas del metabolismo antioxidante: </w:t>
+      </w:r>
+      <w:r>
+        <w:lastRenderedPageBreak/>
+        <w:t>superóxido dismutasa (SOD), catalasa (CAT), glutatión peroxidasa (</w:t>
+      </w:r>
+      <w:proofErr w:type="spellStart"/>
+      <w:r>
+        <w:t>GPx</w:t>
+      </w:r>
+      <w:proofErr w:type="spellEnd"/>
+      <w:r>
+        <w:t>) y glutatión reductasa (GR). Así mismo, se determinaron los niveles de peroxidación lipídica como marcador de daño oxidativo, y se estimó la capacidad antioxidante total (TEAC) de cada extracto.</w:t>
       </w:r>
     </w:p>
     <w:p>
       <w:pPr>
-        <w:pStyle w:val="ApartadoTFM"/>
-        <w:rPr>
-          <w:b/>
-          <w:bCs/>
-          <w:sz w:val="24"/>
-          <w:szCs w:val="22"/>
-        </w:rPr>
-      </w:pPr>
-      <w:r>
-        <w:rPr>
-          <w:b/>
-          <w:bCs/>
-          <w:sz w:val="24"/>
-          <w:szCs w:val="22"/>
-        </w:rPr>
-        <w:t>1.1. Determinaciones espectrofotométricas</w:t>
+        <w:pStyle w:val="PrrafoTFM"/>
+      </w:pPr>
+      <w:r>
+        <w:t>Todas las medidas se realizaron con un espectrofotómetro de placas</w:t>
       </w:r>
     </w:p>
     <w:p>
@@ -4236,22 +4343,7 @@
         <w:pStyle w:val="PrrafoTFM"/>
       </w:pPr>
       <w:r>
-        <w:t xml:space="preserve">Los individuos muestreados en nitrógeno líquido fueron utilizados para </w:t>
-      </w:r>
-      <w:r>
-        <w:t xml:space="preserve">realizar distintas determinaciones relativas al estado oxidativo del animal y para las determinaciones de </w:t>
-      </w:r>
-      <w:r>
-        <w:lastRenderedPageBreak/>
-        <w:t>clorofila. Se registró la actividad de las principales enzimas del metabolismo antioxidante: superóxido dismutasa (SOD), catalasa (CAT), glutatión peroxidasa (</w:t>
-      </w:r>
-      <w:proofErr w:type="spellStart"/>
-      <w:r>
-        <w:t>GPx</w:t>
-      </w:r>
-      <w:proofErr w:type="spellEnd"/>
-      <w:r>
-        <w:t>) y glutatión reductasa (GR). Así mismo, se determinaron los niveles de peroxidación lipídica como marcador de daño oxidativo, y se estimó la capacidad antioxidante total (TEAC) de cada extracto.</w:t>
+        <w:t>Actividad superóxido dismutasa (SOD)</w:t>
       </w:r>
     </w:p>
     <w:p>
@@ -4259,7 +4351,7 @@
         <w:pStyle w:val="PrrafoTFM"/>
       </w:pPr>
       <w:r>
-        <w:t>Todas las medidas se realizaron con un espectrofotómetro de placas</w:t>
+        <w:t>Actividad catalasa (CAT)</w:t>
       </w:r>
     </w:p>
     <w:p>
@@ -4267,7 +4359,15 @@
         <w:pStyle w:val="PrrafoTFM"/>
       </w:pPr>
       <w:r>
-        <w:t>Actividad superóxido dismutasa (SOD)</w:t>
+        <w:t>Actividad glutatión peroxidasa (</w:t>
+      </w:r>
+      <w:proofErr w:type="spellStart"/>
+      <w:r>
+        <w:t>GPx</w:t>
+      </w:r>
+      <w:proofErr w:type="spellEnd"/>
+      <w:r>
+        <w:t>)</w:t>
       </w:r>
     </w:p>
     <w:p>
@@ -4275,7 +4375,7 @@
         <w:pStyle w:val="PrrafoTFM"/>
       </w:pPr>
       <w:r>
-        <w:t>Actividad catalasa (CAT)</w:t>
+        <w:t>Actividad glutatión reductasa (GR)</w:t>
       </w:r>
     </w:p>
     <w:p>
@@ -4283,15 +4383,7 @@
         <w:pStyle w:val="PrrafoTFM"/>
       </w:pPr>
       <w:r>
-        <w:t>Actividad glutatión peroxidasa (</w:t>
-      </w:r>
-      <w:proofErr w:type="spellStart"/>
-      <w:r>
-        <w:t>GPx</w:t>
-      </w:r>
-      <w:proofErr w:type="spellEnd"/>
-      <w:r>
-        <w:t>)</w:t>
+        <w:t>Peroxidación lipídica</w:t>
       </w:r>
     </w:p>
     <w:p>
@@ -4299,15 +4391,21 @@
         <w:pStyle w:val="PrrafoTFM"/>
       </w:pPr>
       <w:r>
-        <w:t>Actividad glutatión reductasa (GR)</w:t>
+        <w:t>Capacidad antioxidante total (TEAC)</w:t>
       </w:r>
     </w:p>
     <w:p>
       <w:pPr>
         <w:pStyle w:val="PrrafoTFM"/>
-      </w:pPr>
-      <w:r>
-        <w:t>Peroxidación lipídica</w:t>
+        <w:rPr>
+          <w:b/>
+        </w:rPr>
+      </w:pPr>
+      <w:r>
+        <w:rPr>
+          <w:b/>
+        </w:rPr>
+        <w:t>Determinación de clorofila</w:t>
       </w:r>
     </w:p>
     <w:p>
@@ -4315,15 +4413,93 @@
         <w:pStyle w:val="PrrafoTFM"/>
       </w:pPr>
       <w:r>
-        <w:t>Capacidad antioxidante total (TEAC)</w:t>
+        <w:t>Para l</w:t>
+      </w:r>
+      <w:r>
+        <w:t>a determinación de clorofila a, clorofila c2 y clorofila total</w:t>
+      </w:r>
+      <w:r>
+        <w:t xml:space="preserve"> </w:t>
+      </w:r>
+      <w:r>
+        <w:t>se incubaron las muestras en tampón de extracción (</w:t>
+      </w:r>
+      <w:r>
+        <w:t>acetona 100%),</w:t>
+      </w:r>
+      <w:r>
+        <w:t xml:space="preserve"> a 4º C y en agitación durante </w:t>
+      </w:r>
+      <w:r>
+        <w:t>la</w:t>
+      </w:r>
+      <w:r>
+        <w:t xml:space="preserve"> noche</w:t>
+      </w:r>
+      <w:r>
+        <w:t>, y p</w:t>
+      </w:r>
+      <w:r>
+        <w:t>osteriormente se midió la absorbancia de los extractos a 663 nm y 630 nm</w:t>
+      </w:r>
+      <w:r>
+        <w:t>. S</w:t>
+      </w:r>
+      <w:r>
+        <w:t>e calculó el contenido en clorofila a, clorofila c</w:t>
+      </w:r>
+      <w:r>
+        <w:rPr>
+          <w:vertAlign w:val="subscript"/>
+        </w:rPr>
+        <w:t>2</w:t>
+      </w:r>
+      <w:r>
+        <w:t>, y clorofila a + c</w:t>
+      </w:r>
+      <w:r>
+        <w:rPr>
+          <w:vertAlign w:val="subscript"/>
+        </w:rPr>
+        <w:t>2</w:t>
+      </w:r>
+      <w:r>
+        <w:t xml:space="preserve"> siguiendo las fórmulas de </w:t>
+      </w:r>
+      <w:r>
+        <w:rPr>
+          <w:highlight w:val="yellow"/>
+        </w:rPr>
+        <w:t>CITA</w:t>
+      </w:r>
+      <w:r>
+        <w:t>.</w:t>
+      </w:r>
+      <w:r>
+        <w:t xml:space="preserve"> Los resultados fueron expresados como </w:t>
+      </w:r>
+      <w:r>
+        <w:rPr>
+          <w:rFonts w:ascii="Calibri" w:hAnsi="Calibri" w:cs="Calibri"/>
+        </w:rPr>
+        <w:t>μ</w:t>
+      </w:r>
+      <w:r>
+        <w:t>g/mg de tentáculo.</w:t>
       </w:r>
     </w:p>
     <w:p>
       <w:pPr>
         <w:pStyle w:val="PrrafoTFM"/>
-      </w:pPr>
-      <w:r>
-        <w:t>Determinación de clorofila</w:t>
+        <w:rPr>
+          <w:b/>
+        </w:rPr>
+      </w:pPr>
+      <w:r>
+        <w:rPr>
+          <w:b/>
+        </w:rPr>
+        <w:t>1.3. Obtención de cortes histológicos</w:t>
       </w:r>
     </w:p>
     <w:p>
@@ -4331,70 +4507,77 @@
         <w:pStyle w:val="PrrafoTFM"/>
       </w:pPr>
       <w:r>
-        <w:t>La determinación de clorofila a, clorofila c2 y clorofila total se realizó siguiendo el procedimiento descrito por</w:t>
-      </w:r>
-      <w:r>
-        <w:t xml:space="preserve"> </w:t>
-      </w:r>
-      <w:r>
-        <w:rPr>
-          <w:highlight w:val="yellow"/>
-        </w:rPr>
-        <w:t>CITA</w:t>
-      </w:r>
-      <w:r>
-        <w:t>.</w:t>
-      </w:r>
-      <w:r>
-        <w:t xml:space="preserve"> Para ello se incubaron las muestras en tampón de extracción (</w:t>
-      </w:r>
-      <w:r>
-        <w:t>acetona 100%)</w:t>
-      </w:r>
-      <w:r>
-        <w:t>,</w:t>
-      </w:r>
-      <w:r>
-        <w:t xml:space="preserve"> a 4º C y en agitación durante la noche. Posteriormente, se midió la absorbancia de los extractos a 663 nm y 630 nm, y se calculó el contenido </w:t>
-      </w:r>
-      <w:r>
-        <w:t>en</w:t>
-      </w:r>
-      <w:r>
-        <w:t xml:space="preserve"> clorofila a, clorofila c</w:t>
-      </w:r>
-      <w:r>
-        <w:rPr>
-          <w:vertAlign w:val="subscript"/>
-        </w:rPr>
-        <w:t>2</w:t>
-      </w:r>
-      <w:r>
-        <w:t>, y clorofila a + c</w:t>
-      </w:r>
-      <w:r>
-        <w:rPr>
-          <w:vertAlign w:val="subscript"/>
-        </w:rPr>
-        <w:t>2</w:t>
-      </w:r>
-      <w:r>
-        <w:t xml:space="preserve">. Los resultados fueron expresados como </w:t>
-      </w:r>
-      <w:r>
-        <w:rPr>
-          <w:rFonts w:ascii="Calibri" w:hAnsi="Calibri" w:cs="Calibri"/>
-        </w:rPr>
-        <w:t>μ</w:t>
-      </w:r>
-      <w:r>
-        <w:t>g/mg de tentáculo.</w:t>
+        <w:t xml:space="preserve">Se recogieron tentáculos y secciones del pie en distintos fijadores (Fijador de Bouin y </w:t>
+      </w:r>
+      <w:proofErr w:type="spellStart"/>
+      <w:r>
+        <w:t>Paraformaldehído</w:t>
+      </w:r>
+      <w:proofErr w:type="spellEnd"/>
+      <w:r>
+        <w:t xml:space="preserve"> al 4%), y se preservaron en frío hasta su procesado. Las muestras se deshidrataron progresivamente en alcohol, benzol y finalmente se incluyeron en parafina para la confección de los bloques.</w:t>
       </w:r>
     </w:p>
     <w:p>
       <w:pPr>
         <w:pStyle w:val="PrrafoTFM"/>
       </w:pPr>
+      <w:r>
+        <w:t>1.4. Tratamiento estadístico y presentación de datos</w:t>
+      </w:r>
+    </w:p>
+    <w:p>
+      <w:pPr>
+        <w:pStyle w:val="PrrafoTFM"/>
+      </w:pPr>
+      <w:r>
+        <w:t xml:space="preserve">Todo el análisis estadístico fue ejecutado usando R versión 4. Y </w:t>
+      </w:r>
+      <w:proofErr w:type="spellStart"/>
+      <w:r>
+        <w:t>RStudio</w:t>
+      </w:r>
+      <w:proofErr w:type="spellEnd"/>
+      <w:r>
+        <w:t xml:space="preserve"> versión </w:t>
+      </w:r>
+      <w:proofErr w:type="spellStart"/>
+      <w:r>
+        <w:t>laquesea</w:t>
+      </w:r>
+      <w:proofErr w:type="spellEnd"/>
+      <w:r>
+        <w:t>.</w:t>
+      </w:r>
+      <w:r>
+        <w:t xml:space="preserve"> Para comparar los diferentes tratamientos, se empleó </w:t>
+      </w:r>
+      <w:proofErr w:type="spellStart"/>
+      <w:r>
+        <w:t>Anova</w:t>
+      </w:r>
+      <w:proofErr w:type="spellEnd"/>
+      <w:r>
+        <w:t xml:space="preserve"> de 1 </w:t>
+      </w:r>
+      <w:proofErr w:type="spellStart"/>
+      <w:r>
+        <w:t>via</w:t>
+      </w:r>
+      <w:proofErr w:type="spellEnd"/>
+      <w:r>
+        <w:t xml:space="preserve"> o t de </w:t>
+      </w:r>
+      <w:proofErr w:type="spellStart"/>
+      <w:r>
+        <w:t>student</w:t>
+      </w:r>
+      <w:proofErr w:type="spellEnd"/>
+      <w:r>
+        <w:t xml:space="preserve"> por pares con el control.</w:t>
+      </w:r>
+      <w:bookmarkStart w:id="0" w:name="_GoBack"/>
+      <w:bookmarkEnd w:id="0"/>
     </w:p>
     <w:sdt>
       <w:sdtPr>
@@ -4480,6 +4663,7 @@
             <w:rPr>
               <w:rFonts w:eastAsia="Times New Roman"/>
             </w:rPr>
+            <w:lastRenderedPageBreak/>
             <w:t xml:space="preserve">APROMAR. (2022). </w:t>
           </w:r>
           <w:r>
@@ -4618,7 +4802,6 @@
               <w:rFonts w:eastAsia="Times New Roman"/>
               <w:lang w:val="en-US"/>
             </w:rPr>
-            <w:lastRenderedPageBreak/>
             <w:t xml:space="preserve">Buck, B. H., Troell, M. F., Krause, G., Angel, D. L., Grote, B., &amp; Chopin, T. (2018). State of the art and challenges for offshore Integrated multi-trophic aquaculture (IMTA). </w:t>
           </w:r>
           <w:r>
@@ -4916,19 +5099,8 @@
               <w:iCs/>
               <w:lang w:val="en-US"/>
             </w:rPr>
-            <w:t xml:space="preserve">The Cnidaria, past, present and Future: The World of Medusa and her </w:t>
-          </w:r>
-          <w:proofErr w:type="gramStart"/>
-          <w:r>
-            <w:rPr>
-              <w:rFonts w:eastAsia="Times New Roman"/>
-              <w:i/>
-              <w:iCs/>
-              <w:lang w:val="en-US"/>
-            </w:rPr>
-            <w:t>Sisters</w:t>
-          </w:r>
-          <w:proofErr w:type="gramEnd"/>
+            <w:t>The Cnidaria, past, present and Future: The World of Medusa and her Sisters</w:t>
+          </w:r>
           <w:r>
             <w:rPr>
               <w:rFonts w:eastAsia="Times New Roman"/>
@@ -5348,6 +5520,7 @@
             <w:rPr>
               <w:rFonts w:eastAsia="Times New Roman"/>
             </w:rPr>
+            <w:lastRenderedPageBreak/>
             <w:t xml:space="preserve">FAO. (2022b). El estado mundial de la pesca y la acuicultura 2022. </w:t>
           </w:r>
           <w:r>
@@ -5483,7 +5656,6 @@
               <w:rFonts w:eastAsia="Times New Roman"/>
               <w:lang w:val="en-US"/>
             </w:rPr>
-            <w:lastRenderedPageBreak/>
             <w:t xml:space="preserve">Guerrero, S., &amp; Cremades, J. (2012). </w:t>
           </w:r>
           <w:r>
@@ -6166,6 +6338,7 @@
               <w:rFonts w:eastAsia="Times New Roman"/>
               <w:lang w:val="en-US"/>
             </w:rPr>
+            <w:lastRenderedPageBreak/>
             <w:t xml:space="preserve">Pey, A., Zamoum, T., Christen, R., Merle, P. L., &amp; Furla, P. (2017). Characterization of glutathione peroxidase diversity in the symbiotic sea anemone Anemonia viridis. </w:t>
           </w:r>
           <w:proofErr w:type="spellStart"/>
@@ -6567,7 +6740,6 @@
               <w:rFonts w:eastAsia="Times New Roman"/>
               <w:lang w:val="en-US"/>
             </w:rPr>
-            <w:lastRenderedPageBreak/>
             <w:t xml:space="preserve">Porro, B., Mallien, C., Hume, B. C. C., Pey, A., Aubin, E., Christen, R., Voolstra, C. R., Furla, P., &amp; Forcioli, D. (2019). The many faced symbiotic snakelocks anemone (Anemonia viridis, Anthozoa): host and symbiont genetic differentiation among colour morphs. </w:t>
           </w:r>
           <w:r>
@@ -7047,7 +7219,7 @@
 </file>
 
 <file path=word/endnotes.xml><?xml version="1.0" encoding="utf-8"?>
-<w:endnotes xmlns:wpc="http://schemas.microsoft.com/office/word/2010/wordprocessingCanvas" xmlns:cx="http://schemas.microsoft.com/office/drawing/2014/chartex" xmlns:cx1="http://schemas.microsoft.com/office/drawing/2015/9/8/chartex" xmlns:cx2="http://schemas.microsoft.com/office/drawing/2015/10/21/chartex" xmlns:cx3="http://schemas.microsoft.com/office/drawing/2016/5/9/chartex" xmlns:cx4="http://schemas.microsoft.com/office/drawing/2016/5/10/chartex" xmlns:cx5="http://schemas.microsoft.com/office/drawing/2016/5/11/chartex" xmlns:cx6="http://schemas.microsoft.com/office/drawing/2016/5/12/chartex" xmlns:cx7="http://schemas.microsoft.com/office/drawing/2016/5/13/chartex" xmlns:cx8="http://schemas.microsoft.com/office/drawing/2016/5/14/chartex" xmlns:mc="http://schemas.openxmlformats.org/markup-compatibility/2006" xmlns:aink="http://schemas.microsoft.com/office/drawing/2016/ink" xmlns:am3d="http://schemas.microsoft.com/office/drawing/2017/model3d" xmlns:o="urn:schemas-microsoft-com:office:office" xmlns:oel="http://schemas.microsoft.com/office/2019/extlst" xmlns:r="http://schemas.openxmlformats.org/officeDocument/2006/relationships" xmlns:m="http://schemas.openxmlformats.org/officeDocument/2006/math" xmlns:v="urn:schemas-microsoft-com:vml" xmlns:wp14="http://schemas.microsoft.com/office/word/2010/wordprocessingDrawing" xmlns:wp="http://schemas.openxmlformats.org/drawingml/2006/wordprocessingDrawing" xmlns:w10="urn:schemas-microsoft-com:office:word" xmlns:w="http://schemas.openxmlformats.org/wordprocessingml/2006/main" xmlns:w14="http://schemas.microsoft.com/office/word/2010/wordml" xmlns:w15="http://schemas.microsoft.com/office/word/2012/wordml" xmlns:w16cex="http://schemas.microsoft.com/office/word/2018/wordml/cex" xmlns:w16cid="http://schemas.microsoft.com/office/word/2016/wordml/cid" xmlns:w16="http://schemas.microsoft.com/office/word/2018/wordml" xmlns:w16du="http://schemas.microsoft.com/office/word/2023/wordml/word16du" xmlns:w16sdtdh="http://schemas.microsoft.com/office/word/2020/wordml/sdtdatahash" xmlns:w16se="http://schemas.microsoft.com/office/word/2015/wordml/symex" xmlns:wpg="http://schemas.microsoft.com/office/word/2010/wordprocessingGroup" xmlns:wpi="http://schemas.microsoft.com/office/word/2010/wordprocessingInk" xmlns:wne="http://schemas.microsoft.com/office/word/2006/wordml" xmlns:wps="http://schemas.microsoft.com/office/word/2010/wordprocessingShape" mc:Ignorable="w14 w15 w16se w16cid w16 w16cex w16sdtdh wp14">
+<w:endnotes xmlns:wpc="http://schemas.microsoft.com/office/word/2010/wordprocessingCanvas" xmlns:cx="http://schemas.microsoft.com/office/drawing/2014/chartex" xmlns:cx1="http://schemas.microsoft.com/office/drawing/2015/9/8/chartex" xmlns:cx2="http://schemas.microsoft.com/office/drawing/2015/10/21/chartex" xmlns:cx3="http://schemas.microsoft.com/office/drawing/2016/5/9/chartex" xmlns:cx4="http://schemas.microsoft.com/office/drawing/2016/5/10/chartex" xmlns:cx5="http://schemas.microsoft.com/office/drawing/2016/5/11/chartex" xmlns:cx6="http://schemas.microsoft.com/office/drawing/2016/5/12/chartex" xmlns:cx7="http://schemas.microsoft.com/office/drawing/2016/5/13/chartex" xmlns:cx8="http://schemas.microsoft.com/office/drawing/2016/5/14/chartex" xmlns:mc="http://schemas.openxmlformats.org/markup-compatibility/2006" xmlns:aink="http://schemas.microsoft.com/office/drawing/2016/ink" xmlns:am3d="http://schemas.microsoft.com/office/drawing/2017/model3d" xmlns:o="urn:schemas-microsoft-com:office:office" xmlns:r="http://schemas.openxmlformats.org/officeDocument/2006/relationships" xmlns:m="http://schemas.openxmlformats.org/officeDocument/2006/math" xmlns:v="urn:schemas-microsoft-com:vml" xmlns:wp14="http://schemas.microsoft.com/office/word/2010/wordprocessingDrawing" xmlns:wp="http://schemas.openxmlformats.org/drawingml/2006/wordprocessingDrawing" xmlns:w10="urn:schemas-microsoft-com:office:word" xmlns:w="http://schemas.openxmlformats.org/wordprocessingml/2006/main" xmlns:w14="http://schemas.microsoft.com/office/word/2010/wordml" xmlns:w15="http://schemas.microsoft.com/office/word/2012/wordml" xmlns:w16cid="http://schemas.microsoft.com/office/word/2016/wordml/cid" xmlns:w16se="http://schemas.microsoft.com/office/word/2015/wordml/symex" xmlns:wpg="http://schemas.microsoft.com/office/word/2010/wordprocessingGroup" xmlns:wpi="http://schemas.microsoft.com/office/word/2010/wordprocessingInk" xmlns:wne="http://schemas.microsoft.com/office/word/2006/wordml" xmlns:wps="http://schemas.microsoft.com/office/word/2010/wordprocessingShape" mc:Ignorable="w14 w15 w16se w16cid wp14">
   <w:endnote w:type="separator" w:id="-1">
     <w:p>
       <w:pPr>
@@ -7072,7 +7244,7 @@
 </file>
 
 <file path=word/footer1.xml><?xml version="1.0" encoding="utf-8"?>
-<w:ftr xmlns:wpc="http://schemas.microsoft.com/office/word/2010/wordprocessingCanvas" xmlns:cx="http://schemas.microsoft.com/office/drawing/2014/chartex" xmlns:cx1="http://schemas.microsoft.com/office/drawing/2015/9/8/chartex" xmlns:cx2="http://schemas.microsoft.com/office/drawing/2015/10/21/chartex" xmlns:cx3="http://schemas.microsoft.com/office/drawing/2016/5/9/chartex" xmlns:cx4="http://schemas.microsoft.com/office/drawing/2016/5/10/chartex" xmlns:cx5="http://schemas.microsoft.com/office/drawing/2016/5/11/chartex" xmlns:cx6="http://schemas.microsoft.com/office/drawing/2016/5/12/chartex" xmlns:cx7="http://schemas.microsoft.com/office/drawing/2016/5/13/chartex" xmlns:cx8="http://schemas.microsoft.com/office/drawing/2016/5/14/chartex" xmlns:mc="http://schemas.openxmlformats.org/markup-compatibility/2006" xmlns:aink="http://schemas.microsoft.com/office/drawing/2016/ink" xmlns:am3d="http://schemas.microsoft.com/office/drawing/2017/model3d" xmlns:o="urn:schemas-microsoft-com:office:office" xmlns:oel="http://schemas.microsoft.com/office/2019/extlst" xmlns:r="http://schemas.openxmlformats.org/officeDocument/2006/relationships" xmlns:m="http://schemas.openxmlformats.org/officeDocument/2006/math" xmlns:v="urn:schemas-microsoft-com:vml" xmlns:wp14="http://schemas.microsoft.com/office/word/2010/wordprocessingDrawing" xmlns:wp="http://schemas.openxmlformats.org/drawingml/2006/wordprocessingDrawing" xmlns:w10="urn:schemas-microsoft-com:office:word" xmlns:w="http://schemas.openxmlformats.org/wordprocessingml/2006/main" xmlns:w14="http://schemas.microsoft.com/office/word/2010/wordml" xmlns:w15="http://schemas.microsoft.com/office/word/2012/wordml" xmlns:w16cex="http://schemas.microsoft.com/office/word/2018/wordml/cex" xmlns:w16cid="http://schemas.microsoft.com/office/word/2016/wordml/cid" xmlns:w16="http://schemas.microsoft.com/office/word/2018/wordml" xmlns:w16du="http://schemas.microsoft.com/office/word/2023/wordml/word16du" xmlns:w16sdtdh="http://schemas.microsoft.com/office/word/2020/wordml/sdtdatahash" xmlns:w16se="http://schemas.microsoft.com/office/word/2015/wordml/symex" xmlns:wpg="http://schemas.microsoft.com/office/word/2010/wordprocessingGroup" xmlns:wpi="http://schemas.microsoft.com/office/word/2010/wordprocessingInk" xmlns:wne="http://schemas.microsoft.com/office/word/2006/wordml" xmlns:wps="http://schemas.microsoft.com/office/word/2010/wordprocessingShape" mc:Ignorable="w14 w15 w16se w16cid w16 w16cex w16sdtdh wp14">
+<w:ftr xmlns:wpc="http://schemas.microsoft.com/office/word/2010/wordprocessingCanvas" xmlns:cx="http://schemas.microsoft.com/office/drawing/2014/chartex" xmlns:cx1="http://schemas.microsoft.com/office/drawing/2015/9/8/chartex" xmlns:cx2="http://schemas.microsoft.com/office/drawing/2015/10/21/chartex" xmlns:cx3="http://schemas.microsoft.com/office/drawing/2016/5/9/chartex" xmlns:cx4="http://schemas.microsoft.com/office/drawing/2016/5/10/chartex" xmlns:cx5="http://schemas.microsoft.com/office/drawing/2016/5/11/chartex" xmlns:cx6="http://schemas.microsoft.com/office/drawing/2016/5/12/chartex" xmlns:cx7="http://schemas.microsoft.com/office/drawing/2016/5/13/chartex" xmlns:cx8="http://schemas.microsoft.com/office/drawing/2016/5/14/chartex" xmlns:mc="http://schemas.openxmlformats.org/markup-compatibility/2006" xmlns:aink="http://schemas.microsoft.com/office/drawing/2016/ink" xmlns:am3d="http://schemas.microsoft.com/office/drawing/2017/model3d" xmlns:o="urn:schemas-microsoft-com:office:office" xmlns:r="http://schemas.openxmlformats.org/officeDocument/2006/relationships" xmlns:m="http://schemas.openxmlformats.org/officeDocument/2006/math" xmlns:v="urn:schemas-microsoft-com:vml" xmlns:wp14="http://schemas.microsoft.com/office/word/2010/wordprocessingDrawing" xmlns:wp="http://schemas.openxmlformats.org/drawingml/2006/wordprocessingDrawing" xmlns:w10="urn:schemas-microsoft-com:office:word" xmlns:w="http://schemas.openxmlformats.org/wordprocessingml/2006/main" xmlns:w14="http://schemas.microsoft.com/office/word/2010/wordml" xmlns:w15="http://schemas.microsoft.com/office/word/2012/wordml" xmlns:w16cid="http://schemas.microsoft.com/office/word/2016/wordml/cid" xmlns:w16se="http://schemas.microsoft.com/office/word/2015/wordml/symex" xmlns:wpg="http://schemas.microsoft.com/office/word/2010/wordprocessingGroup" xmlns:wpi="http://schemas.microsoft.com/office/word/2010/wordprocessingInk" xmlns:wne="http://schemas.microsoft.com/office/word/2006/wordml" xmlns:wps="http://schemas.microsoft.com/office/word/2010/wordprocessingShape" mc:Ignorable="w14 w15 w16se w16cid wp14">
   <w:sdt>
     <w:sdtPr>
       <w:id w:val="762876794"/>
@@ -7081,6 +7253,7 @@
         <w:docPartUnique/>
       </w:docPartObj>
     </w:sdtPr>
+    <w:sdtEndPr/>
     <w:sdtContent>
       <w:p>
         <w:pPr>
@@ -7114,7 +7287,7 @@
 </file>
 
 <file path=word/footnotes.xml><?xml version="1.0" encoding="utf-8"?>
-<w:footnotes xmlns:wpc="http://schemas.microsoft.com/office/word/2010/wordprocessingCanvas" xmlns:cx="http://schemas.microsoft.com/office/drawing/2014/chartex" xmlns:cx1="http://schemas.microsoft.com/office/drawing/2015/9/8/chartex" xmlns:cx2="http://schemas.microsoft.com/office/drawing/2015/10/21/chartex" xmlns:cx3="http://schemas.microsoft.com/office/drawing/2016/5/9/chartex" xmlns:cx4="http://schemas.microsoft.com/office/drawing/2016/5/10/chartex" xmlns:cx5="http://schemas.microsoft.com/office/drawing/2016/5/11/chartex" xmlns:cx6="http://schemas.microsoft.com/office/drawing/2016/5/12/chartex" xmlns:cx7="http://schemas.microsoft.com/office/drawing/2016/5/13/chartex" xmlns:cx8="http://schemas.microsoft.com/office/drawing/2016/5/14/chartex" xmlns:mc="http://schemas.openxmlformats.org/markup-compatibility/2006" xmlns:aink="http://schemas.microsoft.com/office/drawing/2016/ink" xmlns:am3d="http://schemas.microsoft.com/office/drawing/2017/model3d" xmlns:o="urn:schemas-microsoft-com:office:office" xmlns:oel="http://schemas.microsoft.com/office/2019/extlst" xmlns:r="http://schemas.openxmlformats.org/officeDocument/2006/relationships" xmlns:m="http://schemas.openxmlformats.org/officeDocument/2006/math" xmlns:v="urn:schemas-microsoft-com:vml" xmlns:wp14="http://schemas.microsoft.com/office/word/2010/wordprocessingDrawing" xmlns:wp="http://schemas.openxmlformats.org/drawingml/2006/wordprocessingDrawing" xmlns:w10="urn:schemas-microsoft-com:office:word" xmlns:w="http://schemas.openxmlformats.org/wordprocessingml/2006/main" xmlns:w14="http://schemas.microsoft.com/office/word/2010/wordml" xmlns:w15="http://schemas.microsoft.com/office/word/2012/wordml" xmlns:w16cex="http://schemas.microsoft.com/office/word/2018/wordml/cex" xmlns:w16cid="http://schemas.microsoft.com/office/word/2016/wordml/cid" xmlns:w16="http://schemas.microsoft.com/office/word/2018/wordml" xmlns:w16du="http://schemas.microsoft.com/office/word/2023/wordml/word16du" xmlns:w16sdtdh="http://schemas.microsoft.com/office/word/2020/wordml/sdtdatahash" xmlns:w16se="http://schemas.microsoft.com/office/word/2015/wordml/symex" xmlns:wpg="http://schemas.microsoft.com/office/word/2010/wordprocessingGroup" xmlns:wpi="http://schemas.microsoft.com/office/word/2010/wordprocessingInk" xmlns:wne="http://schemas.microsoft.com/office/word/2006/wordml" xmlns:wps="http://schemas.microsoft.com/office/word/2010/wordprocessingShape" mc:Ignorable="w14 w15 w16se w16cid w16 w16cex w16sdtdh wp14">
+<w:footnotes xmlns:wpc="http://schemas.microsoft.com/office/word/2010/wordprocessingCanvas" xmlns:cx="http://schemas.microsoft.com/office/drawing/2014/chartex" xmlns:cx1="http://schemas.microsoft.com/office/drawing/2015/9/8/chartex" xmlns:cx2="http://schemas.microsoft.com/office/drawing/2015/10/21/chartex" xmlns:cx3="http://schemas.microsoft.com/office/drawing/2016/5/9/chartex" xmlns:cx4="http://schemas.microsoft.com/office/drawing/2016/5/10/chartex" xmlns:cx5="http://schemas.microsoft.com/office/drawing/2016/5/11/chartex" xmlns:cx6="http://schemas.microsoft.com/office/drawing/2016/5/12/chartex" xmlns:cx7="http://schemas.microsoft.com/office/drawing/2016/5/13/chartex" xmlns:cx8="http://schemas.microsoft.com/office/drawing/2016/5/14/chartex" xmlns:mc="http://schemas.openxmlformats.org/markup-compatibility/2006" xmlns:aink="http://schemas.microsoft.com/office/drawing/2016/ink" xmlns:am3d="http://schemas.microsoft.com/office/drawing/2017/model3d" xmlns:o="urn:schemas-microsoft-com:office:office" xmlns:r="http://schemas.openxmlformats.org/officeDocument/2006/relationships" xmlns:m="http://schemas.openxmlformats.org/officeDocument/2006/math" xmlns:v="urn:schemas-microsoft-com:vml" xmlns:wp14="http://schemas.microsoft.com/office/word/2010/wordprocessingDrawing" xmlns:wp="http://schemas.openxmlformats.org/drawingml/2006/wordprocessingDrawing" xmlns:w10="urn:schemas-microsoft-com:office:word" xmlns:w="http://schemas.openxmlformats.org/wordprocessingml/2006/main" xmlns:w14="http://schemas.microsoft.com/office/word/2010/wordml" xmlns:w15="http://schemas.microsoft.com/office/word/2012/wordml" xmlns:w16cid="http://schemas.microsoft.com/office/word/2016/wordml/cid" xmlns:w16se="http://schemas.microsoft.com/office/word/2015/wordml/symex" xmlns:wpg="http://schemas.microsoft.com/office/word/2010/wordprocessingGroup" xmlns:wpi="http://schemas.microsoft.com/office/word/2010/wordprocessingInk" xmlns:wne="http://schemas.microsoft.com/office/word/2006/wordml" xmlns:wps="http://schemas.microsoft.com/office/word/2010/wordprocessingShape" mc:Ignorable="w14 w15 w16se w16cid wp14">
   <w:footnote w:type="separator" w:id="-1">
     <w:p>
       <w:pPr>
@@ -7139,7 +7312,7 @@
 </file>
 
 <file path=word/numbering.xml><?xml version="1.0" encoding="utf-8"?>
-<w:numbering xmlns:wpc="http://schemas.microsoft.com/office/word/2010/wordprocessingCanvas" xmlns:cx="http://schemas.microsoft.com/office/drawing/2014/chartex" xmlns:cx1="http://schemas.microsoft.com/office/drawing/2015/9/8/chartex" xmlns:cx2="http://schemas.microsoft.com/office/drawing/2015/10/21/chartex" xmlns:cx3="http://schemas.microsoft.com/office/drawing/2016/5/9/chartex" xmlns:cx4="http://schemas.microsoft.com/office/drawing/2016/5/10/chartex" xmlns:cx5="http://schemas.microsoft.com/office/drawing/2016/5/11/chartex" xmlns:cx6="http://schemas.microsoft.com/office/drawing/2016/5/12/chartex" xmlns:cx7="http://schemas.microsoft.com/office/drawing/2016/5/13/chartex" xmlns:cx8="http://schemas.microsoft.com/office/drawing/2016/5/14/chartex" xmlns:mc="http://schemas.openxmlformats.org/markup-compatibility/2006" xmlns:aink="http://schemas.microsoft.com/office/drawing/2016/ink" xmlns:am3d="http://schemas.microsoft.com/office/drawing/2017/model3d" xmlns:o="urn:schemas-microsoft-com:office:office" xmlns:oel="http://schemas.microsoft.com/office/2019/extlst" xmlns:r="http://schemas.openxmlformats.org/officeDocument/2006/relationships" xmlns:m="http://schemas.openxmlformats.org/officeDocument/2006/math" xmlns:v="urn:schemas-microsoft-com:vml" xmlns:wp14="http://schemas.microsoft.com/office/word/2010/wordprocessingDrawing" xmlns:wp="http://schemas.openxmlformats.org/drawingml/2006/wordprocessingDrawing" xmlns:w10="urn:schemas-microsoft-com:office:word" xmlns:w="http://schemas.openxmlformats.org/wordprocessingml/2006/main" xmlns:w14="http://schemas.microsoft.com/office/word/2010/wordml" xmlns:w15="http://schemas.microsoft.com/office/word/2012/wordml" xmlns:w16cex="http://schemas.microsoft.com/office/word/2018/wordml/cex" xmlns:w16cid="http://schemas.microsoft.com/office/word/2016/wordml/cid" xmlns:w16="http://schemas.microsoft.com/office/word/2018/wordml" xmlns:w16du="http://schemas.microsoft.com/office/word/2023/wordml/word16du" xmlns:w16sdtdh="http://schemas.microsoft.com/office/word/2020/wordml/sdtdatahash" xmlns:w16se="http://schemas.microsoft.com/office/word/2015/wordml/symex" xmlns:wpg="http://schemas.microsoft.com/office/word/2010/wordprocessingGroup" xmlns:wpi="http://schemas.microsoft.com/office/word/2010/wordprocessingInk" xmlns:wne="http://schemas.microsoft.com/office/word/2006/wordml" xmlns:wps="http://schemas.microsoft.com/office/word/2010/wordprocessingShape" mc:Ignorable="w14 w15 w16se w16cid w16 w16cex w16sdtdh wp14">
+<w:numbering xmlns:wpc="http://schemas.microsoft.com/office/word/2010/wordprocessingCanvas" xmlns:cx="http://schemas.microsoft.com/office/drawing/2014/chartex" xmlns:cx1="http://schemas.microsoft.com/office/drawing/2015/9/8/chartex" xmlns:cx2="http://schemas.microsoft.com/office/drawing/2015/10/21/chartex" xmlns:cx3="http://schemas.microsoft.com/office/drawing/2016/5/9/chartex" xmlns:cx4="http://schemas.microsoft.com/office/drawing/2016/5/10/chartex" xmlns:cx5="http://schemas.microsoft.com/office/drawing/2016/5/11/chartex" xmlns:cx6="http://schemas.microsoft.com/office/drawing/2016/5/12/chartex" xmlns:cx7="http://schemas.microsoft.com/office/drawing/2016/5/13/chartex" xmlns:cx8="http://schemas.microsoft.com/office/drawing/2016/5/14/chartex" xmlns:mc="http://schemas.openxmlformats.org/markup-compatibility/2006" xmlns:aink="http://schemas.microsoft.com/office/drawing/2016/ink" xmlns:am3d="http://schemas.microsoft.com/office/drawing/2017/model3d" xmlns:o="urn:schemas-microsoft-com:office:office" xmlns:r="http://schemas.openxmlformats.org/officeDocument/2006/relationships" xmlns:m="http://schemas.openxmlformats.org/officeDocument/2006/math" xmlns:v="urn:schemas-microsoft-com:vml" xmlns:wp14="http://schemas.microsoft.com/office/word/2010/wordprocessingDrawing" xmlns:wp="http://schemas.openxmlformats.org/drawingml/2006/wordprocessingDrawing" xmlns:w10="urn:schemas-microsoft-com:office:word" xmlns:w="http://schemas.openxmlformats.org/wordprocessingml/2006/main" xmlns:w14="http://schemas.microsoft.com/office/word/2010/wordml" xmlns:w15="http://schemas.microsoft.com/office/word/2012/wordml" xmlns:w16cid="http://schemas.microsoft.com/office/word/2016/wordml/cid" xmlns:w16se="http://schemas.microsoft.com/office/word/2015/wordml/symex" xmlns:wpg="http://schemas.microsoft.com/office/word/2010/wordprocessingGroup" xmlns:wpi="http://schemas.microsoft.com/office/word/2010/wordprocessingInk" xmlns:wne="http://schemas.microsoft.com/office/word/2006/wordml" xmlns:wps="http://schemas.microsoft.com/office/word/2010/wordprocessingShape" mc:Ignorable="w14 w15 w16se w16cid wp14">
   <w:abstractNum w:abstractNumId="0" w15:restartNumberingAfterBreak="0">
     <w:nsid w:val="060A556C"/>
     <w:multiLevelType w:val="multilevel"/>
@@ -7873,32 +8046,32 @@
       </w:rPr>
     </w:lvl>
   </w:abstractNum>
-  <w:num w:numId="1" w16cid:durableId="1929733599">
+  <w:num w:numId="1">
     <w:abstractNumId w:val="4"/>
   </w:num>
-  <w:num w:numId="2" w16cid:durableId="1225140708">
+  <w:num w:numId="2">
     <w:abstractNumId w:val="3"/>
   </w:num>
-  <w:num w:numId="3" w16cid:durableId="1231430894">
+  <w:num w:numId="3">
     <w:abstractNumId w:val="0"/>
   </w:num>
-  <w:num w:numId="4" w16cid:durableId="1445347265">
+  <w:num w:numId="4">
     <w:abstractNumId w:val="5"/>
   </w:num>
-  <w:num w:numId="5" w16cid:durableId="1722248537">
+  <w:num w:numId="5">
     <w:abstractNumId w:val="2"/>
   </w:num>
-  <w:num w:numId="6" w16cid:durableId="1403405646">
+  <w:num w:numId="6">
     <w:abstractNumId w:val="6"/>
   </w:num>
-  <w:num w:numId="7" w16cid:durableId="1013528175">
+  <w:num w:numId="7">
     <w:abstractNumId w:val="1"/>
   </w:num>
 </w:numbering>
 </file>
 
 <file path=word/styles.xml><?xml version="1.0" encoding="utf-8"?>
-<w:styles xmlns:mc="http://schemas.openxmlformats.org/markup-compatibility/2006" xmlns:r="http://schemas.openxmlformats.org/officeDocument/2006/relationships" xmlns:w="http://schemas.openxmlformats.org/wordprocessingml/2006/main" xmlns:w14="http://schemas.microsoft.com/office/word/2010/wordml" xmlns:w15="http://schemas.microsoft.com/office/word/2012/wordml" xmlns:w16cex="http://schemas.microsoft.com/office/word/2018/wordml/cex" xmlns:w16cid="http://schemas.microsoft.com/office/word/2016/wordml/cid" xmlns:w16="http://schemas.microsoft.com/office/word/2018/wordml" xmlns:w16sdtdh="http://schemas.microsoft.com/office/word/2020/wordml/sdtdatahash" xmlns:w16se="http://schemas.microsoft.com/office/word/2015/wordml/symex" mc:Ignorable="w14 w15 w16se w16cid w16 w16cex w16sdtdh">
+<w:styles xmlns:mc="http://schemas.openxmlformats.org/markup-compatibility/2006" xmlns:r="http://schemas.openxmlformats.org/officeDocument/2006/relationships" xmlns:w="http://schemas.openxmlformats.org/wordprocessingml/2006/main" xmlns:w14="http://schemas.microsoft.com/office/word/2010/wordml" xmlns:w15="http://schemas.microsoft.com/office/word/2012/wordml" xmlns:w16cid="http://schemas.microsoft.com/office/word/2016/wordml/cid" xmlns:w16se="http://schemas.microsoft.com/office/word/2015/wordml/symex" mc:Ignorable="w14 w15 w16se w16cid">
   <w:docDefaults>
     <w:rPrDefault>
       <w:rPr>
@@ -7914,7 +8087,7 @@
       </w:pPr>
     </w:pPrDefault>
   </w:docDefaults>
-  <w:latentStyles w:defLockedState="0" w:defUIPriority="99" w:defSemiHidden="0" w:defUnhideWhenUsed="0" w:defQFormat="0" w:count="376">
+  <w:latentStyles w:defLockedState="0" w:defUIPriority="99" w:defSemiHidden="0" w:defUnhideWhenUsed="0" w:defQFormat="0" w:count="375">
     <w:lsdException w:name="Normal" w:uiPriority="0" w:qFormat="1"/>
     <w:lsdException w:name="heading 1" w:uiPriority="9" w:qFormat="1"/>
     <w:lsdException w:name="heading 2" w:semiHidden="1" w:uiPriority="9" w:unhideWhenUsed="1" w:qFormat="1"/>
@@ -8290,7 +8463,6 @@
     <w:lsdException w:name="Smart Hyperlink" w:semiHidden="1" w:unhideWhenUsed="1"/>
     <w:lsdException w:name="Hashtag" w:semiHidden="1" w:unhideWhenUsed="1"/>
     <w:lsdException w:name="Unresolved Mention" w:semiHidden="1" w:unhideWhenUsed="1"/>
-    <w:lsdException w:name="Smart Link" w:semiHidden="1" w:unhideWhenUsed="1"/>
   </w:latentStyles>
   <w:style w:type="paragraph" w:default="1" w:styleId="Normal">
     <w:name w:val="Normal"/>
@@ -8654,7 +8826,7 @@
 </file>
 
 <file path=word/glossary/document.xml><?xml version="1.0" encoding="utf-8"?>
-<w:glossaryDocument xmlns:wpc="http://schemas.microsoft.com/office/word/2010/wordprocessingCanvas" xmlns:cx="http://schemas.microsoft.com/office/drawing/2014/chartex" xmlns:cx1="http://schemas.microsoft.com/office/drawing/2015/9/8/chartex" xmlns:cx2="http://schemas.microsoft.com/office/drawing/2015/10/21/chartex" xmlns:cx3="http://schemas.microsoft.com/office/drawing/2016/5/9/chartex" xmlns:cx4="http://schemas.microsoft.com/office/drawing/2016/5/10/chartex" xmlns:cx5="http://schemas.microsoft.com/office/drawing/2016/5/11/chartex" xmlns:cx6="http://schemas.microsoft.com/office/drawing/2016/5/12/chartex" xmlns:cx7="http://schemas.microsoft.com/office/drawing/2016/5/13/chartex" xmlns:cx8="http://schemas.microsoft.com/office/drawing/2016/5/14/chartex" xmlns:mc="http://schemas.openxmlformats.org/markup-compatibility/2006" xmlns:aink="http://schemas.microsoft.com/office/drawing/2016/ink" xmlns:am3d="http://schemas.microsoft.com/office/drawing/2017/model3d" xmlns:o="urn:schemas-microsoft-com:office:office" xmlns:oel="http://schemas.microsoft.com/office/2019/extlst" xmlns:r="http://schemas.openxmlformats.org/officeDocument/2006/relationships" xmlns:m="http://schemas.openxmlformats.org/officeDocument/2006/math" xmlns:v="urn:schemas-microsoft-com:vml" xmlns:wp14="http://schemas.microsoft.com/office/word/2010/wordprocessingDrawing" xmlns:wp="http://schemas.openxmlformats.org/drawingml/2006/wordprocessingDrawing" xmlns:w10="urn:schemas-microsoft-com:office:word" xmlns:w="http://schemas.openxmlformats.org/wordprocessingml/2006/main" xmlns:w14="http://schemas.microsoft.com/office/word/2010/wordml" xmlns:w15="http://schemas.microsoft.com/office/word/2012/wordml" xmlns:w16cex="http://schemas.microsoft.com/office/word/2018/wordml/cex" xmlns:w16cid="http://schemas.microsoft.com/office/word/2016/wordml/cid" xmlns:w16="http://schemas.microsoft.com/office/word/2018/wordml" xmlns:w16du="http://schemas.microsoft.com/office/word/2023/wordml/word16du" xmlns:w16sdtdh="http://schemas.microsoft.com/office/word/2020/wordml/sdtdatahash" xmlns:w16se="http://schemas.microsoft.com/office/word/2015/wordml/symex" xmlns:wpg="http://schemas.microsoft.com/office/word/2010/wordprocessingGroup" xmlns:wpi="http://schemas.microsoft.com/office/word/2010/wordprocessingInk" xmlns:wne="http://schemas.microsoft.com/office/word/2006/wordml" xmlns:wps="http://schemas.microsoft.com/office/word/2010/wordprocessingShape" mc:Ignorable="w14 w15 w16se w16cid w16 w16cex w16sdtdh wp14">
+<w:glossaryDocument xmlns:wpc="http://schemas.microsoft.com/office/word/2010/wordprocessingCanvas" xmlns:cx="http://schemas.microsoft.com/office/drawing/2014/chartex" xmlns:cx1="http://schemas.microsoft.com/office/drawing/2015/9/8/chartex" xmlns:cx2="http://schemas.microsoft.com/office/drawing/2015/10/21/chartex" xmlns:cx3="http://schemas.microsoft.com/office/drawing/2016/5/9/chartex" xmlns:cx4="http://schemas.microsoft.com/office/drawing/2016/5/10/chartex" xmlns:cx5="http://schemas.microsoft.com/office/drawing/2016/5/11/chartex" xmlns:cx6="http://schemas.microsoft.com/office/drawing/2016/5/12/chartex" xmlns:cx7="http://schemas.microsoft.com/office/drawing/2016/5/13/chartex" xmlns:cx8="http://schemas.microsoft.com/office/drawing/2016/5/14/chartex" xmlns:mc="http://schemas.openxmlformats.org/markup-compatibility/2006" xmlns:aink="http://schemas.microsoft.com/office/drawing/2016/ink" xmlns:am3d="http://schemas.microsoft.com/office/drawing/2017/model3d" xmlns:o="urn:schemas-microsoft-com:office:office" xmlns:r="http://schemas.openxmlformats.org/officeDocument/2006/relationships" xmlns:m="http://schemas.openxmlformats.org/officeDocument/2006/math" xmlns:v="urn:schemas-microsoft-com:vml" xmlns:wp14="http://schemas.microsoft.com/office/word/2010/wordprocessingDrawing" xmlns:wp="http://schemas.openxmlformats.org/drawingml/2006/wordprocessingDrawing" xmlns:w10="urn:schemas-microsoft-com:office:word" xmlns:w="http://schemas.openxmlformats.org/wordprocessingml/2006/main" xmlns:w14="http://schemas.microsoft.com/office/word/2010/wordml" xmlns:w15="http://schemas.microsoft.com/office/word/2012/wordml" xmlns:w16cid="http://schemas.microsoft.com/office/word/2016/wordml/cid" xmlns:w16se="http://schemas.microsoft.com/office/word/2015/wordml/symex" xmlns:wpg="http://schemas.microsoft.com/office/word/2010/wordprocessingGroup" xmlns:wpi="http://schemas.microsoft.com/office/word/2010/wordprocessingInk" xmlns:wne="http://schemas.microsoft.com/office/word/2006/wordml" xmlns:wps="http://schemas.microsoft.com/office/word/2010/wordprocessingShape" mc:Ignorable="w14 w15 w16se w16cid wp14">
   <w:docParts>
     <w:docPart>
       <w:docPartPr>
@@ -8861,7 +9033,7 @@
 </file>
 
 <file path=word/glossary/fontTable.xml><?xml version="1.0" encoding="utf-8"?>
-<w:fonts xmlns:mc="http://schemas.openxmlformats.org/markup-compatibility/2006" xmlns:r="http://schemas.openxmlformats.org/officeDocument/2006/relationships" xmlns:w="http://schemas.openxmlformats.org/wordprocessingml/2006/main" xmlns:w14="http://schemas.microsoft.com/office/word/2010/wordml" xmlns:w15="http://schemas.microsoft.com/office/word/2012/wordml" xmlns:w16cex="http://schemas.microsoft.com/office/word/2018/wordml/cex" xmlns:w16cid="http://schemas.microsoft.com/office/word/2016/wordml/cid" xmlns:w16="http://schemas.microsoft.com/office/word/2018/wordml" xmlns:w16sdtdh="http://schemas.microsoft.com/office/word/2020/wordml/sdtdatahash" xmlns:w16se="http://schemas.microsoft.com/office/word/2015/wordml/symex" mc:Ignorable="w14 w15 w16se w16cid w16 w16cex w16sdtdh">
+<w:fonts xmlns:mc="http://schemas.openxmlformats.org/markup-compatibility/2006" xmlns:r="http://schemas.openxmlformats.org/officeDocument/2006/relationships" xmlns:w="http://schemas.openxmlformats.org/wordprocessingml/2006/main" xmlns:w14="http://schemas.microsoft.com/office/word/2010/wordml" xmlns:w15="http://schemas.microsoft.com/office/word/2012/wordml" xmlns:w16cid="http://schemas.microsoft.com/office/word/2016/wordml/cid" xmlns:w16se="http://schemas.microsoft.com/office/word/2015/wordml/symex" mc:Ignorable="w14 w15 w16se w16cid">
   <w:font w:name="Times New Roman">
     <w:panose1 w:val="02020603050405020304"/>
     <w:charset w:val="00"/>
@@ -8870,7 +9042,7 @@
     <w:sig w:usb0="E0002EFF" w:usb1="C000785B" w:usb2="00000009" w:usb3="00000000" w:csb0="000001FF" w:csb1="00000000"/>
   </w:font>
   <w:font w:name="MS Mincho">
-    <w:altName w:val="ＭＳ 明朝"/>
+    <w:altName w:val="MS Mincho"/>
     <w:panose1 w:val="02020609040205080304"/>
     <w:charset w:val="80"/>
     <w:family w:val="modern"/>
@@ -8903,7 +9075,7 @@
     <w:charset w:val="00"/>
     <w:family w:val="swiss"/>
     <w:pitch w:val="variable"/>
-    <w:sig w:usb0="E4002EFF" w:usb1="C200247B" w:usb2="00000009" w:usb3="00000000" w:csb0="000001FF" w:csb1="00000000"/>
+    <w:sig w:usb0="E4002EFF" w:usb1="C000247B" w:usb2="00000009" w:usb3="00000000" w:csb0="000001FF" w:csb1="00000000"/>
   </w:font>
   <w:font w:name="MS Gothic">
     <w:altName w:val="ＭＳ ゴシック"/>
@@ -8932,11 +9104,10 @@
     <w:charset w:val="00"/>
     <w:family w:val="swiss"/>
     <w:pitch w:val="variable"/>
-    <w:sig w:usb0="E4002EFF" w:usb1="C200247B" w:usb2="00000009" w:usb3="00000000" w:csb0="000001FF" w:csb1="00000000"/>
+    <w:sig w:usb0="E4002EFF" w:usb1="C000247B" w:usb2="00000009" w:usb3="00000000" w:csb0="000001FF" w:csb1="00000000"/>
   </w:font>
   <w:font w:name="Yu Mincho">
     <w:altName w:val="游明朝"/>
-    <w:panose1 w:val="02020400000000000000"/>
     <w:charset w:val="80"/>
     <w:family w:val="roman"/>
     <w:pitch w:val="variable"/>
@@ -8954,7 +9125,7 @@
 </file>
 
 <file path=word/glossary/settings.xml><?xml version="1.0" encoding="utf-8"?>
-<w:settings xmlns:mc="http://schemas.openxmlformats.org/markup-compatibility/2006" xmlns:o="urn:schemas-microsoft-com:office:office" xmlns:r="http://schemas.openxmlformats.org/officeDocument/2006/relationships" xmlns:m="http://schemas.openxmlformats.org/officeDocument/2006/math" xmlns:v="urn:schemas-microsoft-com:vml" xmlns:w10="urn:schemas-microsoft-com:office:word" xmlns:w="http://schemas.openxmlformats.org/wordprocessingml/2006/main" xmlns:w14="http://schemas.microsoft.com/office/word/2010/wordml" xmlns:w15="http://schemas.microsoft.com/office/word/2012/wordml" xmlns:w16cex="http://schemas.microsoft.com/office/word/2018/wordml/cex" xmlns:w16cid="http://schemas.microsoft.com/office/word/2016/wordml/cid" xmlns:w16="http://schemas.microsoft.com/office/word/2018/wordml" xmlns:w16sdtdh="http://schemas.microsoft.com/office/word/2020/wordml/sdtdatahash" xmlns:w16se="http://schemas.microsoft.com/office/word/2015/wordml/symex" xmlns:sl="http://schemas.openxmlformats.org/schemaLibrary/2006/main" mc:Ignorable="w14 w15 w16se w16cid w16 w16cex w16sdtdh">
+<w:settings xmlns:mc="http://schemas.openxmlformats.org/markup-compatibility/2006" xmlns:o="urn:schemas-microsoft-com:office:office" xmlns:r="http://schemas.openxmlformats.org/officeDocument/2006/relationships" xmlns:m="http://schemas.openxmlformats.org/officeDocument/2006/math" xmlns:v="urn:schemas-microsoft-com:vml" xmlns:w10="urn:schemas-microsoft-com:office:word" xmlns:w="http://schemas.openxmlformats.org/wordprocessingml/2006/main" xmlns:w14="http://schemas.microsoft.com/office/word/2010/wordml" xmlns:w15="http://schemas.microsoft.com/office/word/2012/wordml" xmlns:w16cid="http://schemas.microsoft.com/office/word/2016/wordml/cid" xmlns:w16se="http://schemas.microsoft.com/office/word/2015/wordml/symex" xmlns:sl="http://schemas.openxmlformats.org/schemaLibrary/2006/main" mc:Ignorable="w14 w15 w16se w16cid">
   <w:view w:val="normal"/>
   <w:defaultTabStop w:val="708"/>
   <w:hyphenationZone w:val="425"/>
@@ -8970,9 +9141,11 @@
   </w:compat>
   <w:rsids>
     <w:rsidRoot w:val="00C17122"/>
+    <w:rsid w:val="00175468"/>
     <w:rsid w:val="00415036"/>
     <w:rsid w:val="004D4630"/>
     <w:rsid w:val="005570D2"/>
+    <w:rsid w:val="00565468"/>
     <w:rsid w:val="00642357"/>
     <w:rsid w:val="006C740C"/>
     <w:rsid w:val="007B0D8D"/>
@@ -9007,7 +9180,7 @@
 </file>
 
 <file path=word/glossary/styles.xml><?xml version="1.0" encoding="utf-8"?>
-<w:styles xmlns:mc="http://schemas.openxmlformats.org/markup-compatibility/2006" xmlns:r="http://schemas.openxmlformats.org/officeDocument/2006/relationships" xmlns:w="http://schemas.openxmlformats.org/wordprocessingml/2006/main" xmlns:w14="http://schemas.microsoft.com/office/word/2010/wordml" xmlns:w15="http://schemas.microsoft.com/office/word/2012/wordml" xmlns:w16cex="http://schemas.microsoft.com/office/word/2018/wordml/cex" xmlns:w16cid="http://schemas.microsoft.com/office/word/2016/wordml/cid" xmlns:w16="http://schemas.microsoft.com/office/word/2018/wordml" xmlns:w16sdtdh="http://schemas.microsoft.com/office/word/2020/wordml/sdtdatahash" xmlns:w16se="http://schemas.microsoft.com/office/word/2015/wordml/symex" mc:Ignorable="w14 w15 w16se w16cid w16 w16cex w16sdtdh">
+<w:styles xmlns:mc="http://schemas.openxmlformats.org/markup-compatibility/2006" xmlns:r="http://schemas.openxmlformats.org/officeDocument/2006/relationships" xmlns:w="http://schemas.openxmlformats.org/wordprocessingml/2006/main" xmlns:w14="http://schemas.microsoft.com/office/word/2010/wordml" xmlns:w15="http://schemas.microsoft.com/office/word/2012/wordml" xmlns:w16cid="http://schemas.microsoft.com/office/word/2016/wordml/cid" xmlns:w16se="http://schemas.microsoft.com/office/word/2015/wordml/symex" mc:Ignorable="w14 w15 w16se w16cid">
   <w:docDefaults>
     <w:rPrDefault>
       <w:rPr>
@@ -9025,7 +9198,7 @@
       </w:pPr>
     </w:pPrDefault>
   </w:docDefaults>
-  <w:latentStyles w:defLockedState="0" w:defUIPriority="99" w:defSemiHidden="0" w:defUnhideWhenUsed="0" w:defQFormat="0" w:count="376">
+  <w:latentStyles w:defLockedState="0" w:defUIPriority="99" w:defSemiHidden="0" w:defUnhideWhenUsed="0" w:defQFormat="0" w:count="375">
     <w:lsdException w:name="Normal" w:uiPriority="0" w:qFormat="1"/>
     <w:lsdException w:name="heading 1" w:uiPriority="9" w:qFormat="1"/>
     <w:lsdException w:name="heading 2" w:semiHidden="1" w:uiPriority="9" w:unhideWhenUsed="1" w:qFormat="1"/>
@@ -9401,7 +9574,6 @@
     <w:lsdException w:name="Smart Hyperlink" w:semiHidden="1" w:unhideWhenUsed="1"/>
     <w:lsdException w:name="Hashtag" w:semiHidden="1" w:unhideWhenUsed="1"/>
     <w:lsdException w:name="Unresolved Mention" w:semiHidden="1" w:unhideWhenUsed="1"/>
-    <w:lsdException w:name="Smart Link" w:semiHidden="1" w:unhideWhenUsed="1"/>
   </w:latentStyles>
   <w:style w:type="paragraph" w:default="1" w:styleId="Normal">
     <w:name w:val="Normal"/>
@@ -9472,7 +9644,7 @@
 </file>
 
 <file path=word/glossary/webSettings.xml><?xml version="1.0" encoding="utf-8"?>
-<w:webSettings xmlns:mc="http://schemas.openxmlformats.org/markup-compatibility/2006" xmlns:r="http://schemas.openxmlformats.org/officeDocument/2006/relationships" xmlns:w="http://schemas.openxmlformats.org/wordprocessingml/2006/main" xmlns:w14="http://schemas.microsoft.com/office/word/2010/wordml" xmlns:w15="http://schemas.microsoft.com/office/word/2012/wordml" xmlns:w16cex="http://schemas.microsoft.com/office/word/2018/wordml/cex" xmlns:w16cid="http://schemas.microsoft.com/office/word/2016/wordml/cid" xmlns:w16="http://schemas.microsoft.com/office/word/2018/wordml" xmlns:w16sdtdh="http://schemas.microsoft.com/office/word/2020/wordml/sdtdatahash" xmlns:w16se="http://schemas.microsoft.com/office/word/2015/wordml/symex" mc:Ignorable="w14 w15 w16se w16cid w16 w16cex w16sdtdh">
+<w:webSettings xmlns:mc="http://schemas.openxmlformats.org/markup-compatibility/2006" xmlns:r="http://schemas.openxmlformats.org/officeDocument/2006/relationships" xmlns:w="http://schemas.openxmlformats.org/wordprocessingml/2006/main" xmlns:w14="http://schemas.microsoft.com/office/word/2010/wordml" xmlns:w15="http://schemas.microsoft.com/office/word/2012/wordml" xmlns:w16cid="http://schemas.microsoft.com/office/word/2016/wordml/cid" xmlns:w16se="http://schemas.microsoft.com/office/word/2015/wordml/symex" mc:Ignorable="w14 w15 w16se w16cid">
   <w:optimizeForBrowser/>
   <w:allowPNG/>
 </w:webSettings>
@@ -9708,7 +9880,7 @@
 </file>
 
 <file path=customXml/itemProps1.xml><?xml version="1.0" encoding="utf-8"?>
-<ds:datastoreItem xmlns:ds="http://schemas.openxmlformats.org/officeDocument/2006/customXml" ds:itemID="{FFA93B34-C3AD-4B93-B9F4-F199E260EC4D}">
+<ds:datastoreItem xmlns:ds="http://schemas.openxmlformats.org/officeDocument/2006/customXml" ds:itemID="{B96E5719-C2DD-4760-B6BA-3B14A44F0386}">
   <ds:schemaRefs>
     <ds:schemaRef ds:uri="http://schemas.openxmlformats.org/officeDocument/2006/bibliography"/>
   </ds:schemaRefs>

</xml_diff>